<commit_message>
cuestuionario final cn mas respuestas
</commit_message>
<xml_diff>
--- a/cuestionarios/cuestionario final.docx
+++ b/cuestionarios/cuestionario final.docx
@@ -1,6 +1,6 @@
 
 <file path=word/document.xml><?xml version="1.0" encoding="utf-8"?>
-<w:document xmlns:wpc="http://schemas.microsoft.com/office/word/2010/wordprocessingCanvas" xmlns:cx="http://schemas.microsoft.com/office/drawing/2014/chartex" xmlns:cx1="http://schemas.microsoft.com/office/drawing/2015/9/8/chartex" xmlns:cx2="http://schemas.microsoft.com/office/drawing/2015/10/21/chartex" xmlns:cx3="http://schemas.microsoft.com/office/drawing/2016/5/9/chartex" xmlns:cx4="http://schemas.microsoft.com/office/drawing/2016/5/10/chartex" xmlns:cx5="http://schemas.microsoft.com/office/drawing/2016/5/11/chartex" xmlns:cx6="http://schemas.microsoft.com/office/drawing/2016/5/12/chartex" xmlns:cx7="http://schemas.microsoft.com/office/drawing/2016/5/13/chartex" xmlns:cx8="http://schemas.microsoft.com/office/drawing/2016/5/14/chartex" xmlns:mc="http://schemas.openxmlformats.org/markup-compatibility/2006" xmlns:aink="http://schemas.microsoft.com/office/drawing/2016/ink" xmlns:am3d="http://schemas.microsoft.com/office/drawing/2017/model3d" xmlns:o="urn:schemas-microsoft-com:office:office" xmlns:r="http://schemas.openxmlformats.org/officeDocument/2006/relationships" xmlns:m="http://schemas.openxmlformats.org/officeDocument/2006/math" xmlns:v="urn:schemas-microsoft-com:vml" xmlns:wp14="http://schemas.microsoft.com/office/word/2010/wordprocessingDrawing" xmlns:wp="http://schemas.openxmlformats.org/drawingml/2006/wordprocessingDrawing" xmlns:w10="urn:schemas-microsoft-com:office:word" xmlns:w="http://schemas.openxmlformats.org/wordprocessingml/2006/main" xmlns:w14="http://schemas.microsoft.com/office/word/2010/wordml" xmlns:w15="http://schemas.microsoft.com/office/word/2012/wordml" xmlns:w16cex="http://schemas.microsoft.com/office/word/2018/wordml/cex" xmlns:w16cid="http://schemas.microsoft.com/office/word/2016/wordml/cid" xmlns:w16="http://schemas.microsoft.com/office/word/2018/wordml" xmlns:w16sdtdh="http://schemas.microsoft.com/office/word/2020/wordml/sdtdatahash" xmlns:w16se="http://schemas.microsoft.com/office/word/2015/wordml/symex" xmlns:wpg="http://schemas.microsoft.com/office/word/2010/wordprocessingGroup" xmlns:wpi="http://schemas.microsoft.com/office/word/2010/wordprocessingInk" xmlns:wne="http://schemas.microsoft.com/office/word/2006/wordml" xmlns:wps="http://schemas.microsoft.com/office/word/2010/wordprocessingShape" mc:Ignorable="w14 w15 w16se w16cid w16 w16cex w16sdtdh wp14">
+<w:document xmlns:wpc="http://schemas.microsoft.com/office/word/2010/wordprocessingCanvas" xmlns:cx="http://schemas.microsoft.com/office/drawing/2014/chartex" xmlns:cx1="http://schemas.microsoft.com/office/drawing/2015/9/8/chartex" xmlns:cx2="http://schemas.microsoft.com/office/drawing/2015/10/21/chartex" xmlns:cx3="http://schemas.microsoft.com/office/drawing/2016/5/9/chartex" xmlns:cx4="http://schemas.microsoft.com/office/drawing/2016/5/10/chartex" xmlns:cx5="http://schemas.microsoft.com/office/drawing/2016/5/11/chartex" xmlns:cx6="http://schemas.microsoft.com/office/drawing/2016/5/12/chartex" xmlns:cx7="http://schemas.microsoft.com/office/drawing/2016/5/13/chartex" xmlns:cx8="http://schemas.microsoft.com/office/drawing/2016/5/14/chartex" xmlns:mc="http://schemas.openxmlformats.org/markup-compatibility/2006" xmlns:aink="http://schemas.microsoft.com/office/drawing/2016/ink" xmlns:am3d="http://schemas.microsoft.com/office/drawing/2017/model3d" xmlns:o="urn:schemas-microsoft-com:office:office" xmlns:oel="http://schemas.microsoft.com/office/2019/extlst" xmlns:r="http://schemas.openxmlformats.org/officeDocument/2006/relationships" xmlns:m="http://schemas.openxmlformats.org/officeDocument/2006/math" xmlns:v="urn:schemas-microsoft-com:vml" xmlns:wp14="http://schemas.microsoft.com/office/word/2010/wordprocessingDrawing" xmlns:wp="http://schemas.openxmlformats.org/drawingml/2006/wordprocessingDrawing" xmlns:w10="urn:schemas-microsoft-com:office:word" xmlns:w="http://schemas.openxmlformats.org/wordprocessingml/2006/main" xmlns:w14="http://schemas.microsoft.com/office/word/2010/wordml" xmlns:w15="http://schemas.microsoft.com/office/word/2012/wordml" xmlns:w16cex="http://schemas.microsoft.com/office/word/2018/wordml/cex" xmlns:w16cid="http://schemas.microsoft.com/office/word/2016/wordml/cid" xmlns:w16="http://schemas.microsoft.com/office/word/2018/wordml" xmlns:w16sdtdh="http://schemas.microsoft.com/office/word/2020/wordml/sdtdatahash" xmlns:w16se="http://schemas.microsoft.com/office/word/2015/wordml/symex" xmlns:wpg="http://schemas.microsoft.com/office/word/2010/wordprocessingGroup" xmlns:wpi="http://schemas.microsoft.com/office/word/2010/wordprocessingInk" xmlns:wne="http://schemas.microsoft.com/office/word/2006/wordml" xmlns:wps="http://schemas.microsoft.com/office/word/2010/wordprocessingShape" mc:Ignorable="w14 w15 w16se w16cid w16 w16cex w16sdtdh wp14">
   <w:body>
     <w:p>
       <w:r>
@@ -128,7 +128,14 @@
         </w:drawing>
       </w:r>
     </w:p>
-    <w:p/>
+    <w:p>
+      <w:r>
+        <w:rPr>
+          <w:highlight w:val="green"/>
+        </w:rPr>
+        <w:t>Marcelo:1ra ok</w:t>
+      </w:r>
+    </w:p>
     <w:p>
       <w:r>
         <w:rPr>
@@ -137,13 +144,13 @@
         <mc:AlternateContent>
           <mc:Choice Requires="wps">
             <w:drawing>
-              <wp:anchor distT="0" distB="0" distL="114300" distR="114300" simplePos="0" relativeHeight="251721728" behindDoc="0" locked="0" layoutInCell="1" allowOverlap="1" wp14:anchorId="5C722C9D" wp14:editId="3D872682">
+              <wp:anchor distT="0" distB="0" distL="114300" distR="114300" simplePos="0" relativeHeight="251721728" behindDoc="0" locked="0" layoutInCell="1" allowOverlap="1" wp14:anchorId="5C722C9D" wp14:editId="25A5F7F1">
                 <wp:simplePos x="0" y="0"/>
                 <wp:positionH relativeFrom="column">
-                  <wp:posOffset>567690</wp:posOffset>
+                  <wp:posOffset>459740</wp:posOffset>
                 </wp:positionH>
                 <wp:positionV relativeFrom="paragraph">
-                  <wp:posOffset>3184525</wp:posOffset>
+                  <wp:posOffset>3254375</wp:posOffset>
                 </wp:positionV>
                 <wp:extent cx="304800" cy="304800"/>
                 <wp:effectExtent l="0" t="0" r="19050" b="19050"/>
@@ -199,7 +206,7 @@
           </mc:Choice>
           <mc:Fallback>
             <w:pict>
-              <v:oval w14:anchorId="772BA781" id="Elipse 32" o:spid="_x0000_s1026" style="position:absolute;margin-left:44.7pt;margin-top:250.75pt;width:24pt;height:24pt;z-index:251721728;visibility:visible;mso-wrap-style:square;mso-width-percent:0;mso-height-percent:0;mso-wrap-distance-left:9pt;mso-wrap-distance-top:0;mso-wrap-distance-right:9pt;mso-wrap-distance-bottom:0;mso-position-horizontal:absolute;mso-position-horizontal-relative:text;mso-position-vertical:absolute;mso-position-vertical-relative:text;mso-width-percent:0;mso-height-percent:0;mso-width-relative:margin;mso-height-relative:margin;v-text-anchor:middle" o:gfxdata="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" fillcolor="#4472c4 [3204]" strokecolor="#1f3763 [1604]" strokeweight="1pt">
+              <v:oval w14:anchorId="0C8938E5" id="Elipse 32" o:spid="_x0000_s1026" style="position:absolute;margin-left:36.2pt;margin-top:256.25pt;width:24pt;height:24pt;z-index:251721728;visibility:visible;mso-wrap-style:square;mso-width-percent:0;mso-height-percent:0;mso-wrap-distance-left:9pt;mso-wrap-distance-top:0;mso-wrap-distance-right:9pt;mso-wrap-distance-bottom:0;mso-position-horizontal:absolute;mso-position-horizontal-relative:text;mso-position-vertical:absolute;mso-position-vertical-relative:text;mso-width-percent:0;mso-height-percent:0;mso-width-relative:margin;mso-height-relative:margin;v-text-anchor:middle" o:gfxdata="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" fillcolor="#4472c4 [3204]" strokecolor="#1f3763 [1604]" strokeweight="1pt">
                 <v:stroke joinstyle="miter"/>
               </v:oval>
             </w:pict>
@@ -211,13 +218,13 @@
           <w:noProof/>
         </w:rPr>
         <w:drawing>
-          <wp:anchor distT="0" distB="0" distL="114300" distR="114300" simplePos="0" relativeHeight="251661312" behindDoc="0" locked="0" layoutInCell="1" allowOverlap="1" wp14:anchorId="2D4D3FFD" wp14:editId="079CA4CE">
+          <wp:anchor distT="0" distB="0" distL="114300" distR="114300" simplePos="0" relativeHeight="251661312" behindDoc="0" locked="0" layoutInCell="1" allowOverlap="1" wp14:anchorId="2D4D3FFD" wp14:editId="26A523F4">
             <wp:simplePos x="0" y="0"/>
             <wp:positionH relativeFrom="column">
-              <wp:posOffset>0</wp:posOffset>
+              <wp:posOffset>-133350</wp:posOffset>
             </wp:positionH>
             <wp:positionV relativeFrom="paragraph">
-              <wp:posOffset>285115</wp:posOffset>
+              <wp:posOffset>316865</wp:posOffset>
             </wp:positionV>
             <wp:extent cx="5400040" cy="4381500"/>
             <wp:effectExtent l="0" t="0" r="0" b="0"/>
@@ -1034,7 +1041,28 @@
         </w:drawing>
       </w:r>
     </w:p>
-    <w:p/>
+    <w:p>
+      <w:proofErr w:type="gramStart"/>
+      <w:r>
+        <w:rPr>
+          <w:highlight w:val="green"/>
+        </w:rPr>
+        <w:t xml:space="preserve">Marcelo </w:t>
+      </w:r>
+      <w:r>
+        <w:rPr>
+          <w:highlight w:val="green"/>
+        </w:rPr>
+        <w:t>:</w:t>
+      </w:r>
+      <w:proofErr w:type="gramEnd"/>
+      <w:r>
+        <w:rPr>
+          <w:highlight w:val="green"/>
+        </w:rPr>
+        <w:t xml:space="preserve"> 4ok</w:t>
+      </w:r>
+    </w:p>
     <w:p/>
     <w:p/>
     <w:p/>
@@ -2502,87 +2530,11 @@
           <w:noProof/>
         </w:rPr>
         <w:lastRenderedPageBreak/>
-        <mc:AlternateContent>
-          <mc:Choice Requires="wps">
-            <w:drawing>
-              <wp:anchor distT="0" distB="0" distL="114300" distR="114300" simplePos="0" relativeHeight="251754496" behindDoc="0" locked="0" layoutInCell="1" allowOverlap="1" wp14:anchorId="3E30DFE0" wp14:editId="3CA1234C">
-                <wp:simplePos x="0" y="0"/>
-                <wp:positionH relativeFrom="column">
-                  <wp:posOffset>552450</wp:posOffset>
-                </wp:positionH>
-                <wp:positionV relativeFrom="paragraph">
-                  <wp:posOffset>2418715</wp:posOffset>
-                </wp:positionV>
-                <wp:extent cx="304800" cy="304800"/>
-                <wp:effectExtent l="0" t="0" r="19050" b="19050"/>
-                <wp:wrapNone/>
-                <wp:docPr id="48" name="Elipse 48"/>
-                <wp:cNvGraphicFramePr/>
-                <a:graphic xmlns:a="http://schemas.openxmlformats.org/drawingml/2006/main">
-                  <a:graphicData uri="http://schemas.microsoft.com/office/word/2010/wordprocessingShape">
-                    <wps:wsp>
-                      <wps:cNvSpPr/>
-                      <wps:spPr>
-                        <a:xfrm>
-                          <a:off x="0" y="0"/>
-                          <a:ext cx="304800" cy="304800"/>
-                        </a:xfrm>
-                        <a:prstGeom prst="ellipse">
-                          <a:avLst/>
-                        </a:prstGeom>
-                      </wps:spPr>
-                      <wps:style>
-                        <a:lnRef idx="2">
-                          <a:schemeClr val="accent1">
-                            <a:shade val="50000"/>
-                          </a:schemeClr>
-                        </a:lnRef>
-                        <a:fillRef idx="1">
-                          <a:schemeClr val="accent1"/>
-                        </a:fillRef>
-                        <a:effectRef idx="0">
-                          <a:schemeClr val="accent1"/>
-                        </a:effectRef>
-                        <a:fontRef idx="minor">
-                          <a:schemeClr val="lt1"/>
-                        </a:fontRef>
-                      </wps:style>
-                      <wps:bodyPr rot="0" spcFirstLastPara="0" vertOverflow="overflow" horzOverflow="overflow" vert="horz" wrap="square" lIns="91440" tIns="45720" rIns="91440" bIns="45720" numCol="1" spcCol="0" rtlCol="0" fromWordArt="0" anchor="ctr" anchorCtr="0" forceAA="0" compatLnSpc="1">
-                        <a:prstTxWarp prst="textNoShape">
-                          <a:avLst/>
-                        </a:prstTxWarp>
-                        <a:noAutofit/>
-                      </wps:bodyPr>
-                    </wps:wsp>
-                  </a:graphicData>
-                </a:graphic>
-                <wp14:sizeRelH relativeFrom="margin">
-                  <wp14:pctWidth>0</wp14:pctWidth>
-                </wp14:sizeRelH>
-                <wp14:sizeRelV relativeFrom="margin">
-                  <wp14:pctHeight>0</wp14:pctHeight>
-                </wp14:sizeRelV>
-              </wp:anchor>
-            </w:drawing>
-          </mc:Choice>
-          <mc:Fallback>
-            <w:pict>
-              <v:oval w14:anchorId="286FA576" id="Elipse 48" o:spid="_x0000_s1026" style="position:absolute;margin-left:43.5pt;margin-top:190.45pt;width:24pt;height:24pt;z-index:251754496;visibility:visible;mso-wrap-style:square;mso-width-percent:0;mso-height-percent:0;mso-wrap-distance-left:9pt;mso-wrap-distance-top:0;mso-wrap-distance-right:9pt;mso-wrap-distance-bottom:0;mso-position-horizontal:absolute;mso-position-horizontal-relative:text;mso-position-vertical:absolute;mso-position-vertical-relative:text;mso-width-percent:0;mso-height-percent:0;mso-width-relative:margin;mso-height-relative:margin;v-text-anchor:middle" o:gfxdata="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" fillcolor="#4472c4 [3204]" strokecolor="#1f3763 [1604]" strokeweight="1pt">
-                <v:stroke joinstyle="miter"/>
-              </v:oval>
-            </w:pict>
-          </mc:Fallback>
-        </mc:AlternateContent>
-      </w:r>
-      <w:r>
-        <w:rPr>
-          <w:noProof/>
-        </w:rPr>
         <w:drawing>
-          <wp:anchor distT="0" distB="0" distL="114300" distR="114300" simplePos="0" relativeHeight="251696128" behindDoc="0" locked="0" layoutInCell="1" allowOverlap="1" wp14:anchorId="0B068622" wp14:editId="4D834505">
+          <wp:anchor distT="0" distB="0" distL="114300" distR="114300" simplePos="0" relativeHeight="251696128" behindDoc="0" locked="0" layoutInCell="1" allowOverlap="1" wp14:anchorId="0B068622" wp14:editId="50320046">
             <wp:simplePos x="0" y="0"/>
             <wp:positionH relativeFrom="column">
-              <wp:posOffset>0</wp:posOffset>
+              <wp:posOffset>12700</wp:posOffset>
             </wp:positionH>
             <wp:positionV relativeFrom="paragraph">
               <wp:posOffset>371475</wp:posOffset>
@@ -2622,8 +2574,6 @@
           </wp:anchor>
         </w:drawing>
       </w:r>
-    </w:p>
-    <w:p>
       <w:r>
         <w:rPr>
           <w:noProof/>
@@ -2631,18 +2581,18 @@
         <mc:AlternateContent>
           <mc:Choice Requires="wps">
             <w:drawing>
-              <wp:anchor distT="0" distB="0" distL="114300" distR="114300" simplePos="0" relativeHeight="251756544" behindDoc="0" locked="0" layoutInCell="1" allowOverlap="1" wp14:anchorId="41A98A53" wp14:editId="2FD69F5C">
+              <wp:anchor distT="0" distB="0" distL="114300" distR="114300" simplePos="0" relativeHeight="251754496" behindDoc="0" locked="0" layoutInCell="1" allowOverlap="1" wp14:anchorId="3E30DFE0" wp14:editId="05986988">
                 <wp:simplePos x="0" y="0"/>
                 <wp:positionH relativeFrom="column">
-                  <wp:posOffset>615315</wp:posOffset>
+                  <wp:posOffset>552450</wp:posOffset>
                 </wp:positionH>
                 <wp:positionV relativeFrom="paragraph">
-                  <wp:posOffset>6958330</wp:posOffset>
+                  <wp:posOffset>2418715</wp:posOffset>
                 </wp:positionV>
                 <wp:extent cx="304800" cy="304800"/>
                 <wp:effectExtent l="0" t="0" r="19050" b="19050"/>
                 <wp:wrapNone/>
-                <wp:docPr id="49" name="Elipse 49"/>
+                <wp:docPr id="48" name="Elipse 48"/>
                 <wp:cNvGraphicFramePr/>
                 <a:graphic xmlns:a="http://schemas.openxmlformats.org/drawingml/2006/main">
                   <a:graphicData uri="http://schemas.microsoft.com/office/word/2010/wordprocessingShape">
@@ -2656,9 +2606,6 @@
                         <a:prstGeom prst="ellipse">
                           <a:avLst/>
                         </a:prstGeom>
-                        <a:solidFill>
-                          <a:schemeClr val="accent6"/>
-                        </a:solidFill>
                       </wps:spPr>
                       <wps:style>
                         <a:lnRef idx="2">
@@ -2696,25 +2643,28 @@
           </mc:Choice>
           <mc:Fallback>
             <w:pict>
-              <v:oval w14:anchorId="5553323B" id="Elipse 49" o:spid="_x0000_s1026" style="position:absolute;margin-left:48.45pt;margin-top:547.9pt;width:24pt;height:24pt;z-index:251756544;visibility:visible;mso-wrap-style:square;mso-width-percent:0;mso-height-percent:0;mso-wrap-distance-left:9pt;mso-wrap-distance-top:0;mso-wrap-distance-right:9pt;mso-wrap-distance-bottom:0;mso-position-horizontal:absolute;mso-position-horizontal-relative:text;mso-position-vertical:absolute;mso-position-vertical-relative:text;mso-width-percent:0;mso-height-percent:0;mso-width-relative:margin;mso-height-relative:margin;v-text-anchor:middle" o:gfxdata="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" fillcolor="#70ad47 [3209]" strokecolor="#1f3763 [1604]" strokeweight="1pt">
+              <v:oval w14:anchorId="2E0E7D23" id="Elipse 48" o:spid="_x0000_s1026" style="position:absolute;margin-left:43.5pt;margin-top:190.45pt;width:24pt;height:24pt;z-index:251754496;visibility:visible;mso-wrap-style:square;mso-width-percent:0;mso-height-percent:0;mso-wrap-distance-left:9pt;mso-wrap-distance-top:0;mso-wrap-distance-right:9pt;mso-wrap-distance-bottom:0;mso-position-horizontal:absolute;mso-position-horizontal-relative:text;mso-position-vertical:absolute;mso-position-vertical-relative:text;mso-width-percent:0;mso-height-percent:0;mso-width-relative:margin;mso-height-relative:margin;v-text-anchor:middle" o:gfxdata="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" fillcolor="#4472c4 [3204]" strokecolor="#1f3763 [1604]" strokeweight="1pt">
                 <v:stroke joinstyle="miter"/>
               </v:oval>
             </w:pict>
           </mc:Fallback>
         </mc:AlternateContent>
       </w:r>
-      <w:r>
-        <w:rPr>
-          <w:noProof/>
+    </w:p>
+    <w:p>
+      <w:r>
+        <w:rPr>
+          <w:noProof/>
+          <w:highlight w:val="green"/>
         </w:rPr>
         <w:drawing>
-          <wp:anchor distT="0" distB="0" distL="114300" distR="114300" simplePos="0" relativeHeight="251698176" behindDoc="0" locked="0" layoutInCell="1" allowOverlap="1" wp14:anchorId="35F97C48" wp14:editId="2E6EF1D8">
+          <wp:anchor distT="0" distB="0" distL="114300" distR="114300" simplePos="0" relativeHeight="251698176" behindDoc="0" locked="0" layoutInCell="1" allowOverlap="1" wp14:anchorId="35F97C48" wp14:editId="6E65043F">
             <wp:simplePos x="0" y="0"/>
             <wp:positionH relativeFrom="column">
               <wp:posOffset>0</wp:posOffset>
             </wp:positionH>
             <wp:positionV relativeFrom="paragraph">
-              <wp:posOffset>3676015</wp:posOffset>
+              <wp:posOffset>3587115</wp:posOffset>
             </wp:positionV>
             <wp:extent cx="5400040" cy="3844925"/>
             <wp:effectExtent l="0" t="0" r="0" b="3175"/>
@@ -2751,7 +2701,115 @@
           </wp:anchor>
         </w:drawing>
       </w:r>
+      <w:r>
+        <w:rPr>
+          <w:noProof/>
+          <w:highlight w:val="green"/>
+        </w:rPr>
+        <mc:AlternateContent>
+          <mc:Choice Requires="wps">
+            <w:drawing>
+              <wp:anchor distT="0" distB="0" distL="114300" distR="114300" simplePos="0" relativeHeight="251756544" behindDoc="0" locked="0" layoutInCell="1" allowOverlap="1" wp14:anchorId="41A98A53" wp14:editId="50A6BE49">
+                <wp:simplePos x="0" y="0"/>
+                <wp:positionH relativeFrom="column">
+                  <wp:posOffset>615315</wp:posOffset>
+                </wp:positionH>
+                <wp:positionV relativeFrom="paragraph">
+                  <wp:posOffset>6958330</wp:posOffset>
+                </wp:positionV>
+                <wp:extent cx="304800" cy="304800"/>
+                <wp:effectExtent l="0" t="0" r="19050" b="19050"/>
+                <wp:wrapNone/>
+                <wp:docPr id="49" name="Elipse 49"/>
+                <wp:cNvGraphicFramePr/>
+                <a:graphic xmlns:a="http://schemas.openxmlformats.org/drawingml/2006/main">
+                  <a:graphicData uri="http://schemas.microsoft.com/office/word/2010/wordprocessingShape">
+                    <wps:wsp>
+                      <wps:cNvSpPr/>
+                      <wps:spPr>
+                        <a:xfrm>
+                          <a:off x="0" y="0"/>
+                          <a:ext cx="304800" cy="304800"/>
+                        </a:xfrm>
+                        <a:prstGeom prst="ellipse">
+                          <a:avLst/>
+                        </a:prstGeom>
+                        <a:solidFill>
+                          <a:schemeClr val="accent6"/>
+                        </a:solidFill>
+                      </wps:spPr>
+                      <wps:style>
+                        <a:lnRef idx="2">
+                          <a:schemeClr val="accent1">
+                            <a:shade val="50000"/>
+                          </a:schemeClr>
+                        </a:lnRef>
+                        <a:fillRef idx="1">
+                          <a:schemeClr val="accent1"/>
+                        </a:fillRef>
+                        <a:effectRef idx="0">
+                          <a:schemeClr val="accent1"/>
+                        </a:effectRef>
+                        <a:fontRef idx="minor">
+                          <a:schemeClr val="lt1"/>
+                        </a:fontRef>
+                      </wps:style>
+                      <wps:bodyPr rot="0" spcFirstLastPara="0" vertOverflow="overflow" horzOverflow="overflow" vert="horz" wrap="square" lIns="91440" tIns="45720" rIns="91440" bIns="45720" numCol="1" spcCol="0" rtlCol="0" fromWordArt="0" anchor="ctr" anchorCtr="0" forceAA="0" compatLnSpc="1">
+                        <a:prstTxWarp prst="textNoShape">
+                          <a:avLst/>
+                        </a:prstTxWarp>
+                        <a:noAutofit/>
+                      </wps:bodyPr>
+                    </wps:wsp>
+                  </a:graphicData>
+                </a:graphic>
+                <wp14:sizeRelH relativeFrom="margin">
+                  <wp14:pctWidth>0</wp14:pctWidth>
+                </wp14:sizeRelH>
+                <wp14:sizeRelV relativeFrom="margin">
+                  <wp14:pctHeight>0</wp14:pctHeight>
+                </wp14:sizeRelV>
+              </wp:anchor>
+            </w:drawing>
+          </mc:Choice>
+          <mc:Fallback>
+            <w:pict>
+              <v:oval w14:anchorId="19A342B0" id="Elipse 49" o:spid="_x0000_s1026" style="position:absolute;margin-left:48.45pt;margin-top:547.9pt;width:24pt;height:24pt;z-index:251756544;visibility:visible;mso-wrap-style:square;mso-width-percent:0;mso-height-percent:0;mso-wrap-distance-left:9pt;mso-wrap-distance-top:0;mso-wrap-distance-right:9pt;mso-wrap-distance-bottom:0;mso-position-horizontal:absolute;mso-position-horizontal-relative:text;mso-position-vertical:absolute;mso-position-vertical-relative:text;mso-width-percent:0;mso-height-percent:0;mso-width-relative:margin;mso-height-relative:margin;v-text-anchor:middle" o:gfxdata="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" fillcolor="#70ad47 [3209]" strokecolor="#1f3763 [1604]" strokeweight="1pt">
+                <v:stroke joinstyle="miter"/>
+              </v:oval>
+            </w:pict>
+          </mc:Fallback>
+        </mc:AlternateContent>
+      </w:r>
+      <w:proofErr w:type="spellStart"/>
+      <w:proofErr w:type="gramStart"/>
+      <w:r>
+        <w:rPr>
+          <w:highlight w:val="green"/>
+        </w:rPr>
+        <w:t>marcelo</w:t>
+      </w:r>
+      <w:proofErr w:type="spellEnd"/>
+      <w:r>
+        <w:rPr>
+          <w:highlight w:val="green"/>
+        </w:rPr>
+        <w:t xml:space="preserve"> :</w:t>
+      </w:r>
+      <w:proofErr w:type="gramEnd"/>
+      <w:r>
+        <w:rPr>
+          <w:highlight w:val="green"/>
+        </w:rPr>
+        <w:t xml:space="preserve"> 3ra</w:t>
+      </w:r>
+      <w:r>
+        <w:t xml:space="preserve"> ok</w:t>
+      </w:r>
     </w:p>
+    <w:p/>
+    <w:p/>
+    <w:p/>
     <w:p/>
     <w:p/>
     <w:p/>
@@ -3020,7 +3078,6 @@
         <w:rPr>
           <w:noProof/>
         </w:rPr>
-        <w:lastRenderedPageBreak/>
         <mc:AlternateContent>
           <mc:Choice Requires="wps">
             <w:drawing>
@@ -3355,7 +3412,6 @@
         <w:rPr>
           <w:noProof/>
         </w:rPr>
-        <w:lastRenderedPageBreak/>
         <mc:AlternateContent>
           <mc:Choice Requires="wps">
             <w:drawing>
@@ -3771,7 +3827,6 @@
         <w:rPr>
           <w:noProof/>
         </w:rPr>
-        <w:lastRenderedPageBreak/>
         <mc:AlternateContent>
           <mc:Choice Requires="wps">
             <w:drawing>
@@ -4050,7 +4105,6 @@
         <w:rPr>
           <w:noProof/>
         </w:rPr>
-        <w:lastRenderedPageBreak/>
         <mc:AlternateContent>
           <mc:Choice Requires="wps">
             <w:drawing>
@@ -4785,13 +4839,13 @@
     <w:name w:val="Normal"/>
     <w:qFormat/>
   </w:style>
-  <w:style w:type="character" w:default="1" w:styleId="Fuentedeprrafopredeter">
+  <w:style w:type="character" w:default="1" w:styleId="DefaultParagraphFont">
     <w:name w:val="Default Paragraph Font"/>
     <w:uiPriority w:val="1"/>
     <w:semiHidden/>
     <w:unhideWhenUsed/>
   </w:style>
-  <w:style w:type="table" w:default="1" w:styleId="Tablanormal">
+  <w:style w:type="table" w:default="1" w:styleId="TableNormal">
     <w:name w:val="Normal Table"/>
     <w:uiPriority w:val="99"/>
     <w:semiHidden/>
@@ -4806,7 +4860,7 @@
       </w:tblCellMar>
     </w:tblPr>
   </w:style>
-  <w:style w:type="numbering" w:default="1" w:styleId="Sinlista">
+  <w:style w:type="numbering" w:default="1" w:styleId="NoList">
     <w:name w:val="No List"/>
     <w:uiPriority w:val="99"/>
     <w:semiHidden/>

</xml_diff>